<commit_message>
finish css variable activity, start array cardio day
</commit_message>
<xml_diff>
--- a/02 - JS and CSS Clock/JSandCSSClock.docx
+++ b/02 - JS and CSS Clock/JSandCSSClock.docx
@@ -3762,6 +3762,26 @@
     </w:p>
     <w:p>
       <w:pPr>
+        <w:spacing w:after="0"/>
+        <w:rPr>
+          <w:b/>
+          <w:color w:val="FF0000"/>
+          <w:sz w:val="32"/>
+          <w:u w:val="single"/>
+        </w:rPr>
+      </w:pPr>
+      <w:r>
+        <w:rPr>
+          <w:b/>
+          <w:color w:val="FF0000"/>
+          <w:sz w:val="32"/>
+          <w:u w:val="single"/>
+        </w:rPr>
+        <w:t>it works</w:t>
+      </w:r>
+    </w:p>
+    <w:p>
+      <w:pPr>
         <w:shd w:val="clear" w:color="auto" w:fill="1A1A1A"/>
         <w:spacing w:after="0" w:line="285" w:lineRule="atLeast"/>
         <w:rPr>
@@ -5919,6 +5939,14 @@
       <w:pPr>
         <w:spacing w:after="0"/>
       </w:pPr>
+    </w:p>
+    <w:p>
+      <w:pPr>
+        <w:spacing w:after="0"/>
+      </w:pPr>
+      <w:r>
+        <w:t>an after thought</w:t>
+      </w:r>
     </w:p>
     <w:p>
       <w:pPr>

</xml_diff>